<commit_message>
New translations 01_Game of Life Subtitles - in .srt (corrected).docx (French)
</commit_message>
<xml_diff>
--- a/video_subtitles/translation/fra/01_Game of Life Subtitles - in .srt (corrected).docx
+++ b/video_subtitles/translation/fra/01_Game of Life Subtitles - in .srt (corrected).docx
@@ -66,7 +66,7 @@
           <w:sz w:val="22"/>
           <w:shd w:fill="auto" w:val="clear"/>
         </w:rPr>
-        <w:t>[Music]</w:t>
+        <w:t>[Musique]</w:t>
       </w:r>
     </w:p>
     <w:p>
@@ -133,7 +133,7 @@
           <w:sz w:val="22"/>
           <w:shd w:fill="auto" w:val="clear"/>
         </w:rPr>
-        <w:t xml:space="preserve">hello and welcome to this presentation</w:t>
+        <w:t xml:space="preserve">bonjour et bienvenue à cette présentation</w:t>
       </w:r>
     </w:p>
     <w:p>
@@ -200,7 +200,7 @@
           <w:sz w:val="22"/>
           <w:shd w:fill="auto" w:val="clear"/>
         </w:rPr>
-        <w:t xml:space="preserve">on John Conway's</w:t>
+        <w:t xml:space="preserve">sur le Jeu de la Vie</w:t>
       </w:r>
     </w:p>
     <w:p>
@@ -267,7 +267,7 @@
           <w:sz w:val="22"/>
           <w:shd w:fill="auto" w:val="clear"/>
         </w:rPr>
-        <w:t xml:space="preserve">Game of Life </w:t>
+        <w:t xml:space="preserve">De John Conway </w:t>
       </w:r>
     </w:p>
     <w:p>
@@ -334,7 +334,7 @@
           <w:sz w:val="22"/>
           <w:shd w:fill="auto" w:val="clear"/>
         </w:rPr>
-        <w:t xml:space="preserve">The game of life is a</w:t>
+        <w:t xml:space="preserve">Le Jeu de la Vie est un</w:t>
       </w:r>
     </w:p>
     <w:p>
@@ -401,7 +401,7 @@
           <w:sz w:val="22"/>
           <w:shd w:fill="auto" w:val="clear"/>
         </w:rPr>
-        <w:t xml:space="preserve">The game of life is a cellular automation</w:t>
+        <w:t xml:space="preserve">Le jeu de la vie est un automate cellulaire</w:t>
       </w:r>
     </w:p>
     <w:p>
@@ -468,7 +468,7 @@
           <w:sz w:val="22"/>
           <w:shd w:fill="auto" w:val="clear"/>
         </w:rPr>
-        <w:t xml:space="preserve">cellular automation</w:t>
+        <w:t xml:space="preserve">automate cellulaire</w:t>
       </w:r>
     </w:p>
     <w:p>
@@ -535,7 +535,7 @@
           <w:sz w:val="22"/>
           <w:shd w:fill="auto" w:val="clear"/>
         </w:rPr>
-        <w:t xml:space="preserve">invented by a Cambridge Mathematician</w:t>
+        <w:t xml:space="preserve">inventée par un Mathématicien de Cambridge</w:t>
       </w:r>
     </w:p>
     <w:p>
@@ -669,33 +669,33 @@
           <w:sz w:val="22"/>
           <w:shd w:fill="auto" w:val="clear"/>
         </w:rPr>
-        <w:t xml:space="preserve">This game consists of a collection of</w:t>
-      </w:r>
-    </w:p>
-    <w:p>
-      <w:pPr>
-        <w:spacing w:before="0" w:after="0" w:line="240"/>
-        <w:ind w:right="0" w:left="0" w:firstLine="0"/>
-        <w:jc w:val="left"/>
-        <w:rPr>
-          <w:rFonts w:ascii="Courier New" w:hAnsi="Courier New" w:cs="Courier New" w:eastAsia="Courier New"/>
-          <w:color w:val="auto"/>
-          <w:spacing w:val="0"/>
-          <w:position w:val="0"/>
-          <w:sz w:val="22"/>
-          <w:shd w:fill="auto" w:val="clear"/>
-        </w:rPr>
-      </w:pPr>
-      <w:r>
-        <w:rPr>
-          <w:rFonts w:ascii="Courier New" w:hAnsi="Courier New" w:cs="Courier New" w:eastAsia="Courier New"/>
-          <w:color w:val="auto"/>
-          <w:spacing w:val="0"/>
-          <w:position w:val="0"/>
-          <w:sz w:val="22"/>
-          <w:shd w:fill="auto" w:val="clear"/>
-        </w:rPr>
-        <w:t>cells</w:t>
+        <w:t xml:space="preserve">Ce jeu consiste d’une collection de</w:t>
+      </w:r>
+    </w:p>
+    <w:p>
+      <w:pPr>
+        <w:spacing w:before="0" w:after="0" w:line="240"/>
+        <w:ind w:right="0" w:left="0" w:firstLine="0"/>
+        <w:jc w:val="left"/>
+        <w:rPr>
+          <w:rFonts w:ascii="Courier New" w:hAnsi="Courier New" w:cs="Courier New" w:eastAsia="Courier New"/>
+          <w:color w:val="auto"/>
+          <w:spacing w:val="0"/>
+          <w:position w:val="0"/>
+          <w:sz w:val="22"/>
+          <w:shd w:fill="auto" w:val="clear"/>
+        </w:rPr>
+      </w:pPr>
+      <w:r>
+        <w:rPr>
+          <w:rFonts w:ascii="Courier New" w:hAnsi="Courier New" w:cs="Courier New" w:eastAsia="Courier New"/>
+          <w:color w:val="auto"/>
+          <w:spacing w:val="0"/>
+          <w:position w:val="0"/>
+          <w:sz w:val="22"/>
+          <w:shd w:fill="auto" w:val="clear"/>
+        </w:rPr>
+        <w:t>cellules</w:t>
       </w:r>
     </w:p>
     <w:p>
@@ -762,7 +762,7 @@
           <w:sz w:val="22"/>
           <w:shd w:fill="auto" w:val="clear"/>
         </w:rPr>
-        <w:t>cells</w:t>
+        <w:t>cellules</w:t>
       </w:r>
     </w:p>
     <w:p>
@@ -829,7 +829,7 @@
           <w:sz w:val="22"/>
           <w:shd w:fill="auto" w:val="clear"/>
         </w:rPr>
-        <w:t xml:space="preserve">based on a few mathematical rules</w:t>
+        <w:t xml:space="preserve">basée sur quelques règles mathématiques</w:t>
       </w:r>
     </w:p>
     <w:p>
@@ -896,7 +896,7 @@
           <w:sz w:val="22"/>
           <w:shd w:fill="auto" w:val="clear"/>
         </w:rPr>
-        <w:t xml:space="preserve">The cells can live,</w:t>
+        <w:t xml:space="preserve">Les cellules peuvent vivre,</w:t>
       </w:r>
     </w:p>
     <w:p>
@@ -989,7 +989,7 @@
           <w:sz w:val="22"/>
           <w:shd w:fill="auto" w:val="clear"/>
         </w:rPr>
-        <w:t xml:space="preserve">the cells can die,</w:t>
+        <w:t xml:space="preserve">les cellules peuvent mourir,</w:t>
       </w:r>
     </w:p>
     <w:p>
@@ -1082,7 +1082,7 @@
           <w:sz w:val="22"/>
           <w:shd w:fill="auto" w:val="clear"/>
         </w:rPr>
-        <w:t xml:space="preserve">or multiply</w:t>
+        <w:t xml:space="preserve">ou se multiplier</w:t>
       </w:r>
     </w:p>
     <w:p>
@@ -1149,7 +1149,7 @@
           <w:sz w:val="22"/>
           <w:shd w:fill="auto" w:val="clear"/>
         </w:rPr>
-        <w:t xml:space="preserve">Depending on the initial conditions,</w:t>
+        <w:t xml:space="preserve">Selon les conditions initiales,</w:t>
       </w:r>
     </w:p>
     <w:p>

</xml_diff>